<commit_message>
División de la planificación de la reunión
</commit_message>
<xml_diff>
--- a/Acta de constitución/Encuesta de evaluación de calidad.docx
+++ b/Acta de constitución/Encuesta de evaluación de calidad.docx
@@ -1,6 +1,6 @@
 
 <file path=word/document.xml><?xml version="1.0" encoding="utf-8"?>
-<w:document xmlns:wpc="http://schemas.microsoft.com/office/word/2010/wordprocessingCanvas" xmlns:cx="http://schemas.microsoft.com/office/drawing/2014/chartex" xmlns:mc="http://schemas.openxmlformats.org/markup-compatibility/2006" xmlns:o="urn:schemas-microsoft-com:office:office" xmlns:r="http://schemas.openxmlformats.org/officeDocument/2006/relationships" xmlns:m="http://schemas.openxmlformats.org/officeDocument/2006/math" xmlns:v="urn:schemas-microsoft-com:vml" xmlns:wp14="http://schemas.microsoft.com/office/word/2010/wordprocessingDrawing" xmlns:wp="http://schemas.openxmlformats.org/drawingml/2006/wordprocessingDrawing" xmlns:w10="urn:schemas-microsoft-com:office:word" xmlns:w="http://schemas.openxmlformats.org/wordprocessingml/2006/main" xmlns:w14="http://schemas.microsoft.com/office/word/2010/wordml" xmlns:w15="http://schemas.microsoft.com/office/word/2012/wordml" xmlns:w16se="http://schemas.microsoft.com/office/word/2015/wordml/symex" xmlns:wpg="http://schemas.microsoft.com/office/word/2010/wordprocessingGroup" xmlns:wpi="http://schemas.microsoft.com/office/word/2010/wordprocessingInk" xmlns:wne="http://schemas.microsoft.com/office/word/2006/wordml" xmlns:wps="http://schemas.microsoft.com/office/word/2010/wordprocessingShape" mc:Ignorable="w14 w15 w16se wp14">
+<w:document xmlns:wpc="http://schemas.microsoft.com/office/word/2010/wordprocessingCanvas" xmlns:cx="http://schemas.microsoft.com/office/drawing/2014/chartex" xmlns:cx1="http://schemas.microsoft.com/office/drawing/2015/9/8/chartex" xmlns:cx2="http://schemas.microsoft.com/office/drawing/2015/10/21/chartex" xmlns:cx3="http://schemas.microsoft.com/office/drawing/2016/5/9/chartex" xmlns:cx4="http://schemas.microsoft.com/office/drawing/2016/5/10/chartex" xmlns:cx5="http://schemas.microsoft.com/office/drawing/2016/5/11/chartex" xmlns:cx6="http://schemas.microsoft.com/office/drawing/2016/5/12/chartex" xmlns:cx7="http://schemas.microsoft.com/office/drawing/2016/5/13/chartex" xmlns:cx8="http://schemas.microsoft.com/office/drawing/2016/5/14/chartex" xmlns:mc="http://schemas.openxmlformats.org/markup-compatibility/2006" xmlns:aink="http://schemas.microsoft.com/office/drawing/2016/ink" xmlns:am3d="http://schemas.microsoft.com/office/drawing/2017/model3d" xmlns:o="urn:schemas-microsoft-com:office:office" xmlns:r="http://schemas.openxmlformats.org/officeDocument/2006/relationships" xmlns:m="http://schemas.openxmlformats.org/officeDocument/2006/math" xmlns:v="urn:schemas-microsoft-com:vml" xmlns:wp14="http://schemas.microsoft.com/office/word/2010/wordprocessingDrawing" xmlns:wp="http://schemas.openxmlformats.org/drawingml/2006/wordprocessingDrawing" xmlns:w10="urn:schemas-microsoft-com:office:word" xmlns:w="http://schemas.openxmlformats.org/wordprocessingml/2006/main" xmlns:w14="http://schemas.microsoft.com/office/word/2010/wordml" xmlns:w15="http://schemas.microsoft.com/office/word/2012/wordml" xmlns:w16se="http://schemas.microsoft.com/office/word/2015/wordml/symex" xmlns:wpg="http://schemas.microsoft.com/office/word/2010/wordprocessingGroup" xmlns:wpi="http://schemas.microsoft.com/office/word/2010/wordprocessingInk" xmlns:wne="http://schemas.microsoft.com/office/word/2006/wordml" xmlns:wps="http://schemas.microsoft.com/office/word/2010/wordprocessingShape" mc:Ignorable="w14 w15 w16se wp14">
   <w:body>
     <w:p>
       <w:pPr>
@@ -15,16 +15,7 @@
           <w:b/>
           <w:sz w:val="36"/>
         </w:rPr>
-        <w:t>Encuesta de evaluación de calida</w:t>
-      </w:r>
-      <w:bookmarkStart w:id="0" w:name="_GoBack"/>
-      <w:bookmarkEnd w:id="0"/>
-      <w:r>
-        <w:rPr>
-          <w:b/>
-          <w:sz w:val="36"/>
-        </w:rPr>
-        <w:t>d</w:t>
+        <w:t>Encuesta de evaluación de calidad</w:t>
       </w:r>
     </w:p>
     <w:p>
@@ -403,11 +394,14 @@
             <w:tcW w:w="5665" w:type="dxa"/>
           </w:tcPr>
           <w:p>
-            <w:pPr>
-              <w:jc w:val="both"/>
-            </w:pPr>
             <w:r>
-              <w:t>Herramientas proporcionadas para la gestión de reuniones</w:t>
+              <w:t xml:space="preserve">Herramientas proporcionadas para la </w:t>
+            </w:r>
+            <w:r>
+              <w:t xml:space="preserve">planificación </w:t>
+            </w:r>
+            <w:r>
+              <w:t>de reuniones</w:t>
             </w:r>
           </w:p>
         </w:tc>
@@ -468,9 +462,15 @@
             <w:tcW w:w="5665" w:type="dxa"/>
           </w:tcPr>
           <w:p>
-            <w:pPr>
-              <w:jc w:val="both"/>
-            </w:pPr>
+            <w:r>
+              <w:t xml:space="preserve">Herramientas proporcionadas para la </w:t>
+            </w:r>
+            <w:r>
+              <w:t xml:space="preserve">comunicación en las </w:t>
+            </w:r>
+            <w:r>
+              <w:t>reuniones</w:t>
+            </w:r>
           </w:p>
         </w:tc>
         <w:tc>
@@ -533,6 +533,8 @@
             <w:pPr>
               <w:jc w:val="both"/>
             </w:pPr>
+            <w:bookmarkStart w:id="0" w:name="_GoBack"/>
+            <w:bookmarkEnd w:id="0"/>
           </w:p>
         </w:tc>
         <w:tc>
@@ -805,7 +807,7 @@
       </w:pPr>
     </w:pPrDefault>
   </w:docDefaults>
-  <w:latentStyles w:defLockedState="0" w:defUIPriority="99" w:defSemiHidden="0" w:defUnhideWhenUsed="0" w:defQFormat="0" w:count="371">
+  <w:latentStyles w:defLockedState="0" w:defUIPriority="99" w:defSemiHidden="0" w:defUnhideWhenUsed="0" w:defQFormat="0" w:count="375">
     <w:lsdException w:name="Normal" w:uiPriority="0" w:qFormat="1"/>
     <w:lsdException w:name="heading 1" w:uiPriority="9" w:qFormat="1"/>
     <w:lsdException w:name="heading 2" w:semiHidden="1" w:uiPriority="9" w:unhideWhenUsed="1" w:qFormat="1"/>
@@ -911,7 +913,6 @@
     <w:lsdException w:name="HTML Sample" w:semiHidden="1" w:unhideWhenUsed="1"/>
     <w:lsdException w:name="HTML Typewriter" w:semiHidden="1" w:unhideWhenUsed="1"/>
     <w:lsdException w:name="HTML Variable" w:semiHidden="1" w:unhideWhenUsed="1"/>
-    <w:lsdException w:name="Normal Table" w:semiHidden="1" w:unhideWhenUsed="1"/>
     <w:lsdException w:name="annotation subject" w:semiHidden="1" w:unhideWhenUsed="1"/>
     <w:lsdException w:name="No List" w:semiHidden="1" w:unhideWhenUsed="1"/>
     <w:lsdException w:name="Outline List 1" w:semiHidden="1" w:unhideWhenUsed="1"/>
@@ -955,10 +956,8 @@
     <w:lsdException w:name="Table Elegant" w:semiHidden="1" w:unhideWhenUsed="1"/>
     <w:lsdException w:name="Table Professional" w:semiHidden="1" w:unhideWhenUsed="1"/>
     <w:lsdException w:name="Table Subtle 1" w:semiHidden="1" w:unhideWhenUsed="1"/>
-    <w:lsdException w:name="Table Subtle 2" w:semiHidden="1" w:unhideWhenUsed="1"/>
     <w:lsdException w:name="Table Web 1" w:semiHidden="1" w:unhideWhenUsed="1"/>
     <w:lsdException w:name="Table Web 2" w:semiHidden="1" w:unhideWhenUsed="1"/>
-    <w:lsdException w:name="Table Web 3" w:semiHidden="1" w:unhideWhenUsed="1"/>
     <w:lsdException w:name="Balloon Text" w:semiHidden="1" w:unhideWhenUsed="1"/>
     <w:lsdException w:name="Table Grid" w:uiPriority="39"/>
     <w:lsdException w:name="Table Theme" w:semiHidden="1" w:unhideWhenUsed="1"/>
@@ -1177,6 +1176,10 @@
     <w:lsdException w:name="List Table 5 Dark Accent 6" w:uiPriority="50"/>
     <w:lsdException w:name="List Table 6 Colorful Accent 6" w:uiPriority="51"/>
     <w:lsdException w:name="List Table 7 Colorful Accent 6" w:uiPriority="52"/>
+    <w:lsdException w:name="Mention" w:semiHidden="1" w:unhideWhenUsed="1"/>
+    <w:lsdException w:name="Smart Hyperlink" w:semiHidden="1" w:unhideWhenUsed="1"/>
+    <w:lsdException w:name="Hashtag" w:semiHidden="1" w:unhideWhenUsed="1"/>
+    <w:lsdException w:name="Unresolved Mention" w:semiHidden="1" w:unhideWhenUsed="1"/>
   </w:latentStyles>
   <w:style w:type="paragraph" w:default="1" w:styleId="Normal">
     <w:name w:val="Normal"/>

</xml_diff>